<commit_message>
fixed specs.php; added specs.scss to style.scss imports
</commit_message>
<xml_diff>
--- a/word/Template-vergaderagenda_16-05-2023.docx
+++ b/word/Template-vergaderagenda_16-05-2023.docx
@@ -114,8 +114,9 @@
           <w:sz w:val="32"/>
           <w:szCs w:val="32"/>
         </w:rPr>
-        <w:t>Genodigden: Shahed, Igone, Kerem, Tom, Denni</w:t>
-      </w:r>
+        <w:t xml:space="preserve">Genodigden: </w:t>
+      </w:r>
+      <w:proofErr w:type="spellStart"/>
       <w:r>
         <w:rPr>
           <w:rFonts w:ascii="Calibri Light" w:eastAsia="Calibri Light" w:hAnsi="Calibri Light" w:cs="Calibri Light"/>
@@ -125,11 +126,9 @@
           <w:sz w:val="32"/>
           <w:szCs w:val="32"/>
         </w:rPr>
-        <w:t>s, Osama</w:t>
-      </w:r>
-      <w:r>
-        <w:br/>
-      </w:r>
+        <w:t>Shahed</w:t>
+      </w:r>
+      <w:proofErr w:type="spellEnd"/>
       <w:r>
         <w:rPr>
           <w:rFonts w:ascii="Calibri Light" w:eastAsia="Calibri Light" w:hAnsi="Calibri Light" w:cs="Calibri Light"/>
@@ -139,11 +138,9 @@
           <w:sz w:val="32"/>
           <w:szCs w:val="32"/>
         </w:rPr>
-        <w:t xml:space="preserve"> Notulist: </w:t>
-      </w:r>
-      <w:r>
-        <w:tab/>
-      </w:r>
+        <w:t xml:space="preserve">, </w:t>
+      </w:r>
+      <w:proofErr w:type="spellStart"/>
       <w:r>
         <w:rPr>
           <w:rFonts w:ascii="Calibri Light" w:eastAsia="Calibri Light" w:hAnsi="Calibri Light" w:cs="Calibri Light"/>
@@ -155,9 +152,7 @@
         </w:rPr>
         <w:t>Igone</w:t>
       </w:r>
-      <w:r>
-        <w:br/>
-      </w:r>
+      <w:proofErr w:type="spellEnd"/>
       <w:r>
         <w:rPr>
           <w:rFonts w:ascii="Calibri Light" w:eastAsia="Calibri Light" w:hAnsi="Calibri Light" w:cs="Calibri Light"/>
@@ -167,15 +162,81 @@
           <w:sz w:val="32"/>
           <w:szCs w:val="32"/>
         </w:rPr>
-        <w:t>Voorzitter: Shahed</w:t>
+        <w:t>, Kerem, Tom, Denni</w:t>
+      </w:r>
+      <w:r>
+        <w:rPr>
+          <w:rFonts w:ascii="Calibri Light" w:eastAsia="Calibri Light" w:hAnsi="Calibri Light" w:cs="Calibri Light"/>
+          <w:b/>
+          <w:bCs/>
+          <w:color w:val="2E74B5" w:themeColor="accent5" w:themeShade="BF"/>
+          <w:sz w:val="32"/>
+          <w:szCs w:val="32"/>
+        </w:rPr>
+        <w:t>s, Osama</w:t>
+      </w:r>
+      <w:r>
+        <w:br/>
+      </w:r>
+      <w:r>
+        <w:rPr>
+          <w:rFonts w:ascii="Calibri Light" w:eastAsia="Calibri Light" w:hAnsi="Calibri Light" w:cs="Calibri Light"/>
+          <w:b/>
+          <w:bCs/>
+          <w:color w:val="2E74B5" w:themeColor="accent5" w:themeShade="BF"/>
+          <w:sz w:val="32"/>
+          <w:szCs w:val="32"/>
+        </w:rPr>
+        <w:t xml:space="preserve"> Notulist: </w:t>
       </w:r>
       <w:r>
         <w:tab/>
       </w:r>
-    </w:p>
-    <w:p>
-      <w:pPr>
-        <w:pStyle w:val="Lijstalinea"/>
+      <w:proofErr w:type="spellStart"/>
+      <w:r>
+        <w:rPr>
+          <w:rFonts w:ascii="Calibri Light" w:eastAsia="Calibri Light" w:hAnsi="Calibri Light" w:cs="Calibri Light"/>
+          <w:b/>
+          <w:bCs/>
+          <w:color w:val="2E74B5" w:themeColor="accent5" w:themeShade="BF"/>
+          <w:sz w:val="32"/>
+          <w:szCs w:val="32"/>
+        </w:rPr>
+        <w:t>Igone</w:t>
+      </w:r>
+      <w:proofErr w:type="spellEnd"/>
+      <w:r>
+        <w:br/>
+      </w:r>
+      <w:r>
+        <w:rPr>
+          <w:rFonts w:ascii="Calibri Light" w:eastAsia="Calibri Light" w:hAnsi="Calibri Light" w:cs="Calibri Light"/>
+          <w:b/>
+          <w:bCs/>
+          <w:color w:val="2E74B5" w:themeColor="accent5" w:themeShade="BF"/>
+          <w:sz w:val="32"/>
+          <w:szCs w:val="32"/>
+        </w:rPr>
+        <w:t>Voorzitter:</w:t>
+      </w:r>
+      <w:r>
+        <w:rPr>
+          <w:rFonts w:ascii="Calibri Light" w:eastAsia="Calibri Light" w:hAnsi="Calibri Light" w:cs="Calibri Light"/>
+          <w:b/>
+          <w:bCs/>
+          <w:color w:val="2E74B5" w:themeColor="accent5" w:themeShade="BF"/>
+          <w:sz w:val="32"/>
+          <w:szCs w:val="32"/>
+        </w:rPr>
+        <w:t xml:space="preserve"> Tom</w:t>
+      </w:r>
+      <w:r>
+        <w:tab/>
+      </w:r>
+    </w:p>
+    <w:p>
+      <w:pPr>
+        <w:pStyle w:val="ListParagraph"/>
         <w:numPr>
           <w:ilvl w:val="0"/>
           <w:numId w:val="2"/>
@@ -206,7 +267,7 @@
     </w:p>
     <w:p>
       <w:pPr>
-        <w:pStyle w:val="Lijstalinea"/>
+        <w:pStyle w:val="ListParagraph"/>
         <w:numPr>
           <w:ilvl w:val="0"/>
           <w:numId w:val="1"/>
@@ -237,7 +298,7 @@
     </w:p>
     <w:p>
       <w:pPr>
-        <w:pStyle w:val="Lijstalinea"/>
+        <w:pStyle w:val="ListParagraph"/>
         <w:numPr>
           <w:ilvl w:val="0"/>
           <w:numId w:val="2"/>
@@ -293,18 +354,72 @@
         </w:rPr>
         <w:t xml:space="preserve">      - </w:t>
       </w:r>
-      <w:r>
-        <w:rPr>
-          <w:rFonts w:ascii="Open Sans" w:eastAsia="Open Sans" w:hAnsi="Open Sans" w:cs="Open Sans"/>
-          <w:b/>
-          <w:bCs/>
-          <w:color w:val="333333"/>
-          <w:sz w:val="24"/>
-          <w:szCs w:val="24"/>
-          <w:lang w:val="en-US"/>
-        </w:rPr>
-        <w:t>Inlog Pagina is klaar</w:t>
-      </w:r>
+      <w:proofErr w:type="spellStart"/>
+      <w:r>
+        <w:rPr>
+          <w:rFonts w:ascii="Open Sans" w:eastAsia="Open Sans" w:hAnsi="Open Sans" w:cs="Open Sans"/>
+          <w:b/>
+          <w:bCs/>
+          <w:color w:val="333333"/>
+          <w:sz w:val="24"/>
+          <w:szCs w:val="24"/>
+          <w:lang w:val="en-US"/>
+        </w:rPr>
+        <w:t>Inlog</w:t>
+      </w:r>
+      <w:proofErr w:type="spellEnd"/>
+      <w:r>
+        <w:rPr>
+          <w:rFonts w:ascii="Open Sans" w:eastAsia="Open Sans" w:hAnsi="Open Sans" w:cs="Open Sans"/>
+          <w:b/>
+          <w:bCs/>
+          <w:color w:val="333333"/>
+          <w:sz w:val="24"/>
+          <w:szCs w:val="24"/>
+          <w:lang w:val="en-US"/>
+        </w:rPr>
+        <w:t xml:space="preserve"> </w:t>
+      </w:r>
+      <w:proofErr w:type="spellStart"/>
+      <w:r>
+        <w:rPr>
+          <w:rFonts w:ascii="Open Sans" w:eastAsia="Open Sans" w:hAnsi="Open Sans" w:cs="Open Sans"/>
+          <w:b/>
+          <w:bCs/>
+          <w:color w:val="333333"/>
+          <w:sz w:val="24"/>
+          <w:szCs w:val="24"/>
+          <w:lang w:val="en-US"/>
+        </w:rPr>
+        <w:t>Pagina</w:t>
+      </w:r>
+      <w:proofErr w:type="spellEnd"/>
+      <w:r>
+        <w:rPr>
+          <w:rFonts w:ascii="Open Sans" w:eastAsia="Open Sans" w:hAnsi="Open Sans" w:cs="Open Sans"/>
+          <w:b/>
+          <w:bCs/>
+          <w:color w:val="333333"/>
+          <w:sz w:val="24"/>
+          <w:szCs w:val="24"/>
+          <w:lang w:val="en-US"/>
+        </w:rPr>
+        <w:t xml:space="preserve"> is </w:t>
+      </w:r>
+      <w:proofErr w:type="spellStart"/>
+      <w:r>
+        <w:rPr>
+          <w:rFonts w:ascii="Open Sans" w:eastAsia="Open Sans" w:hAnsi="Open Sans" w:cs="Open Sans"/>
+          <w:b/>
+          <w:bCs/>
+          <w:color w:val="333333"/>
+          <w:sz w:val="24"/>
+          <w:szCs w:val="24"/>
+          <w:lang w:val="en-US"/>
+        </w:rPr>
+        <w:t>klaar</w:t>
+      </w:r>
+      <w:proofErr w:type="spellEnd"/>
     </w:p>
     <w:p>
       <w:pPr>
@@ -373,8 +488,22 @@
           <w:szCs w:val="24"/>
           <w:lang w:val="en-US"/>
         </w:rPr>
-        <w:t xml:space="preserve">      - Devops</w:t>
-      </w:r>
+        <w:t xml:space="preserve">      - </w:t>
+      </w:r>
+      <w:proofErr w:type="spellStart"/>
+      <w:r>
+        <w:rPr>
+          <w:rFonts w:ascii="Open Sans" w:eastAsia="Open Sans" w:hAnsi="Open Sans" w:cs="Open Sans"/>
+          <w:b/>
+          <w:bCs/>
+          <w:color w:val="333333"/>
+          <w:sz w:val="24"/>
+          <w:szCs w:val="24"/>
+          <w:lang w:val="en-US"/>
+        </w:rPr>
+        <w:t>Devops</w:t>
+      </w:r>
+      <w:proofErr w:type="spellEnd"/>
     </w:p>
     <w:p>
       <w:pPr>
@@ -404,22 +533,76 @@
         </w:rPr>
         <w:t xml:space="preserve">      - </w:t>
       </w:r>
-      <w:r>
-        <w:rPr>
-          <w:rFonts w:ascii="Open Sans" w:eastAsia="Open Sans" w:hAnsi="Open Sans" w:cs="Open Sans"/>
-          <w:b/>
-          <w:bCs/>
-          <w:color w:val="333333"/>
-          <w:sz w:val="24"/>
-          <w:szCs w:val="24"/>
-          <w:lang w:val="en-US"/>
-        </w:rPr>
-        <w:t>Regerstratie Pagina is klaar</w:t>
-      </w:r>
-    </w:p>
-    <w:p>
-      <w:pPr>
-        <w:pStyle w:val="Lijstalinea"/>
+      <w:proofErr w:type="spellStart"/>
+      <w:r>
+        <w:rPr>
+          <w:rFonts w:ascii="Open Sans" w:eastAsia="Open Sans" w:hAnsi="Open Sans" w:cs="Open Sans"/>
+          <w:b/>
+          <w:bCs/>
+          <w:color w:val="333333"/>
+          <w:sz w:val="24"/>
+          <w:szCs w:val="24"/>
+          <w:lang w:val="en-US"/>
+        </w:rPr>
+        <w:t>Regerstratie</w:t>
+      </w:r>
+      <w:proofErr w:type="spellEnd"/>
+      <w:r>
+        <w:rPr>
+          <w:rFonts w:ascii="Open Sans" w:eastAsia="Open Sans" w:hAnsi="Open Sans" w:cs="Open Sans"/>
+          <w:b/>
+          <w:bCs/>
+          <w:color w:val="333333"/>
+          <w:sz w:val="24"/>
+          <w:szCs w:val="24"/>
+          <w:lang w:val="en-US"/>
+        </w:rPr>
+        <w:t xml:space="preserve"> </w:t>
+      </w:r>
+      <w:proofErr w:type="spellStart"/>
+      <w:r>
+        <w:rPr>
+          <w:rFonts w:ascii="Open Sans" w:eastAsia="Open Sans" w:hAnsi="Open Sans" w:cs="Open Sans"/>
+          <w:b/>
+          <w:bCs/>
+          <w:color w:val="333333"/>
+          <w:sz w:val="24"/>
+          <w:szCs w:val="24"/>
+          <w:lang w:val="en-US"/>
+        </w:rPr>
+        <w:t>Pagina</w:t>
+      </w:r>
+      <w:proofErr w:type="spellEnd"/>
+      <w:r>
+        <w:rPr>
+          <w:rFonts w:ascii="Open Sans" w:eastAsia="Open Sans" w:hAnsi="Open Sans" w:cs="Open Sans"/>
+          <w:b/>
+          <w:bCs/>
+          <w:color w:val="333333"/>
+          <w:sz w:val="24"/>
+          <w:szCs w:val="24"/>
+          <w:lang w:val="en-US"/>
+        </w:rPr>
+        <w:t xml:space="preserve"> is </w:t>
+      </w:r>
+      <w:proofErr w:type="spellStart"/>
+      <w:r>
+        <w:rPr>
+          <w:rFonts w:ascii="Open Sans" w:eastAsia="Open Sans" w:hAnsi="Open Sans" w:cs="Open Sans"/>
+          <w:b/>
+          <w:bCs/>
+          <w:color w:val="333333"/>
+          <w:sz w:val="24"/>
+          <w:szCs w:val="24"/>
+          <w:lang w:val="en-US"/>
+        </w:rPr>
+        <w:t>klaar</w:t>
+      </w:r>
+      <w:proofErr w:type="spellEnd"/>
+    </w:p>
+    <w:p>
+      <w:pPr>
+        <w:pStyle w:val="ListParagraph"/>
         <w:numPr>
           <w:ilvl w:val="0"/>
           <w:numId w:val="2"/>
@@ -436,6 +619,7 @@
           <w:lang w:val="en-US"/>
         </w:rPr>
       </w:pPr>
+      <w:proofErr w:type="spellStart"/>
       <w:r>
         <w:rPr>
           <w:rFonts w:ascii="Open Sans" w:eastAsia="Open Sans" w:hAnsi="Open Sans" w:cs="Open Sans"/>
@@ -446,6 +630,7 @@
         </w:rPr>
         <w:t>Mededelingen</w:t>
       </w:r>
+      <w:proofErr w:type="spellEnd"/>
     </w:p>
     <w:p>
       <w:pPr>
@@ -494,7 +679,29 @@
           <w:szCs w:val="24"/>
           <w:lang w:val="en-US"/>
         </w:rPr>
-        <w:t>17-04-2023 Kerem was ziek.</w:t>
+        <w:t xml:space="preserve">17-04-2023 Kerem was </w:t>
+      </w:r>
+      <w:proofErr w:type="spellStart"/>
+      <w:r>
+        <w:rPr>
+          <w:rFonts w:ascii="Open Sans" w:eastAsia="Open Sans" w:hAnsi="Open Sans" w:cs="Open Sans"/>
+          <w:color w:val="333333"/>
+          <w:sz w:val="24"/>
+          <w:szCs w:val="24"/>
+          <w:lang w:val="en-US"/>
+        </w:rPr>
+        <w:t>ziek</w:t>
+      </w:r>
+      <w:proofErr w:type="spellEnd"/>
+      <w:r>
+        <w:rPr>
+          <w:rFonts w:ascii="Open Sans" w:eastAsia="Open Sans" w:hAnsi="Open Sans" w:cs="Open Sans"/>
+          <w:color w:val="333333"/>
+          <w:sz w:val="24"/>
+          <w:szCs w:val="24"/>
+          <w:lang w:val="en-US"/>
+        </w:rPr>
+        <w:t>.</w:t>
       </w:r>
     </w:p>
     <w:p>
@@ -519,7 +726,29 @@
           <w:szCs w:val="24"/>
           <w:lang w:val="en-US"/>
         </w:rPr>
-        <w:t>03-04-2023 04-04-2023 was Shahed ziek.</w:t>
+        <w:t xml:space="preserve">03-04-2023 04-04-2023 was Shahed </w:t>
+      </w:r>
+      <w:proofErr w:type="spellStart"/>
+      <w:r>
+        <w:rPr>
+          <w:rFonts w:ascii="Open Sans" w:eastAsia="Open Sans" w:hAnsi="Open Sans" w:cs="Open Sans"/>
+          <w:color w:val="333333"/>
+          <w:sz w:val="24"/>
+          <w:szCs w:val="24"/>
+          <w:lang w:val="en-US"/>
+        </w:rPr>
+        <w:t>ziek</w:t>
+      </w:r>
+      <w:proofErr w:type="spellEnd"/>
+      <w:r>
+        <w:rPr>
+          <w:rFonts w:ascii="Open Sans" w:eastAsia="Open Sans" w:hAnsi="Open Sans" w:cs="Open Sans"/>
+          <w:color w:val="333333"/>
+          <w:sz w:val="24"/>
+          <w:szCs w:val="24"/>
+          <w:lang w:val="en-US"/>
+        </w:rPr>
+        <w:t>.</w:t>
       </w:r>
     </w:p>
     <w:p>
@@ -539,7 +768,7 @@
     </w:p>
     <w:p>
       <w:pPr>
-        <w:pStyle w:val="Lijstalinea"/>
+        <w:pStyle w:val="ListParagraph"/>
         <w:numPr>
           <w:ilvl w:val="0"/>
           <w:numId w:val="2"/>
@@ -557,6 +786,7 @@
           <w:lang w:val="en-US"/>
         </w:rPr>
       </w:pPr>
+      <w:proofErr w:type="spellStart"/>
       <w:r>
         <w:rPr>
           <w:rFonts w:ascii="Open Sans" w:eastAsia="Open Sans" w:hAnsi="Open Sans" w:cs="Open Sans"/>
@@ -567,10 +797,11 @@
         </w:rPr>
         <w:t>Notulen</w:t>
       </w:r>
-    </w:p>
-    <w:p>
-      <w:pPr>
-        <w:pStyle w:val="Lijstalinea"/>
+      <w:proofErr w:type="spellEnd"/>
+    </w:p>
+    <w:p>
+      <w:pPr>
+        <w:pStyle w:val="ListParagraph"/>
         <w:numPr>
           <w:ilvl w:val="0"/>
           <w:numId w:val="2"/>
@@ -590,6 +821,7 @@
           <w:lang w:val="en-US"/>
         </w:rPr>
       </w:pPr>
+      <w:proofErr w:type="spellStart"/>
       <w:r>
         <w:rPr>
           <w:rFonts w:ascii="Open Sans" w:eastAsia="Open Sans" w:hAnsi="Open Sans" w:cs="Open Sans"/>
@@ -600,12 +832,25 @@
           <w:szCs w:val="24"/>
           <w:lang w:val="en-US"/>
         </w:rPr>
-        <w:t>Vul in…</w:t>
-      </w:r>
-    </w:p>
-    <w:p>
-      <w:pPr>
-        <w:pStyle w:val="Lijstalinea"/>
+        <w:t>Vul</w:t>
+      </w:r>
+      <w:proofErr w:type="spellEnd"/>
+      <w:r>
+        <w:rPr>
+          <w:rFonts w:ascii="Open Sans" w:eastAsia="Open Sans" w:hAnsi="Open Sans" w:cs="Open Sans"/>
+          <w:i/>
+          <w:iCs/>
+          <w:color w:val="FF0000"/>
+          <w:sz w:val="24"/>
+          <w:szCs w:val="24"/>
+          <w:lang w:val="en-US"/>
+        </w:rPr>
+        <w:t xml:space="preserve"> in…</w:t>
+      </w:r>
+    </w:p>
+    <w:p>
+      <w:pPr>
+        <w:pStyle w:val="ListParagraph"/>
         <w:numPr>
           <w:ilvl w:val="0"/>
           <w:numId w:val="2"/>
@@ -625,6 +870,7 @@
           <w:lang w:val="en-US"/>
         </w:rPr>
       </w:pPr>
+      <w:proofErr w:type="spellStart"/>
       <w:r>
         <w:rPr>
           <w:rFonts w:ascii="Open Sans" w:eastAsia="Open Sans" w:hAnsi="Open Sans" w:cs="Open Sans"/>
@@ -635,12 +881,25 @@
           <w:szCs w:val="24"/>
           <w:lang w:val="en-US"/>
         </w:rPr>
-        <w:t>Vul in…</w:t>
-      </w:r>
-    </w:p>
-    <w:p>
-      <w:pPr>
-        <w:pStyle w:val="Lijstalinea"/>
+        <w:t>Vul</w:t>
+      </w:r>
+      <w:proofErr w:type="spellEnd"/>
+      <w:r>
+        <w:rPr>
+          <w:rFonts w:ascii="Open Sans" w:eastAsia="Open Sans" w:hAnsi="Open Sans" w:cs="Open Sans"/>
+          <w:i/>
+          <w:iCs/>
+          <w:color w:val="FF0000"/>
+          <w:sz w:val="24"/>
+          <w:szCs w:val="24"/>
+          <w:lang w:val="en-US"/>
+        </w:rPr>
+        <w:t xml:space="preserve"> in…</w:t>
+      </w:r>
+    </w:p>
+    <w:p>
+      <w:pPr>
+        <w:pStyle w:val="ListParagraph"/>
         <w:numPr>
           <w:ilvl w:val="0"/>
           <w:numId w:val="2"/>
@@ -658,6 +917,7 @@
           <w:lang w:val="en-US"/>
         </w:rPr>
       </w:pPr>
+      <w:proofErr w:type="spellStart"/>
       <w:r>
         <w:rPr>
           <w:rFonts w:ascii="Open Sans" w:eastAsia="Open Sans" w:hAnsi="Open Sans" w:cs="Open Sans"/>
@@ -668,10 +928,11 @@
         </w:rPr>
         <w:t>Rondvraag</w:t>
       </w:r>
-    </w:p>
-    <w:p>
-      <w:pPr>
-        <w:pStyle w:val="Lijstalinea"/>
+      <w:proofErr w:type="spellEnd"/>
+    </w:p>
+    <w:p>
+      <w:pPr>
+        <w:pStyle w:val="ListParagraph"/>
         <w:numPr>
           <w:ilvl w:val="0"/>
           <w:numId w:val="2"/>
@@ -689,6 +950,7 @@
           <w:lang w:val="en-US"/>
         </w:rPr>
       </w:pPr>
+      <w:proofErr w:type="spellStart"/>
       <w:r>
         <w:rPr>
           <w:rFonts w:ascii="Open Sans" w:eastAsia="Open Sans" w:hAnsi="Open Sans" w:cs="Open Sans"/>
@@ -699,6 +961,7 @@
         </w:rPr>
         <w:t>Afsluiten</w:t>
       </w:r>
+      <w:proofErr w:type="spellEnd"/>
     </w:p>
     <w:p>
       <w:pPr>
@@ -723,7 +986,29 @@
           <w:szCs w:val="24"/>
           <w:lang w:val="en-US"/>
         </w:rPr>
-        <w:t xml:space="preserve">      - afspraken </w:t>
+        <w:t xml:space="preserve">      - </w:t>
+      </w:r>
+      <w:proofErr w:type="spellStart"/>
+      <w:r>
+        <w:rPr>
+          <w:rFonts w:ascii="Open Sans" w:eastAsia="Open Sans" w:hAnsi="Open Sans" w:cs="Open Sans"/>
+          <w:color w:val="333333"/>
+          <w:sz w:val="24"/>
+          <w:szCs w:val="24"/>
+          <w:lang w:val="en-US"/>
+        </w:rPr>
+        <w:t>afspraken</w:t>
+      </w:r>
+      <w:proofErr w:type="spellEnd"/>
+      <w:r>
+        <w:rPr>
+          <w:rFonts w:ascii="Open Sans" w:eastAsia="Open Sans" w:hAnsi="Open Sans" w:cs="Open Sans"/>
+          <w:color w:val="333333"/>
+          <w:sz w:val="24"/>
+          <w:szCs w:val="24"/>
+          <w:lang w:val="en-US"/>
+        </w:rPr>
+        <w:t xml:space="preserve"> </w:t>
       </w:r>
     </w:p>
     <w:p>
@@ -737,6 +1022,7 @@
       <w:r>
         <w:br/>
       </w:r>
+      <w:proofErr w:type="spellStart"/>
       <w:r>
         <w:rPr>
           <w:rFonts w:ascii="Open Sans" w:eastAsia="Open Sans" w:hAnsi="Open Sans" w:cs="Open Sans"/>
@@ -747,6 +1033,7 @@
         </w:rPr>
         <w:t>Handtekening</w:t>
       </w:r>
+      <w:proofErr w:type="spellEnd"/>
       <w:r>
         <w:br/>
       </w:r>
@@ -763,6 +1050,7 @@
       <w:r>
         <w:br/>
       </w:r>
+      <w:proofErr w:type="spellStart"/>
       <w:r>
         <w:rPr>
           <w:rFonts w:ascii="Open Sans" w:eastAsia="Open Sans" w:hAnsi="Open Sans" w:cs="Open Sans"/>
@@ -771,7 +1059,40 @@
           <w:szCs w:val="28"/>
           <w:lang w:val="en-US"/>
         </w:rPr>
-        <w:t>Voorzitter:                                                                           Notulist:</w:t>
+        <w:t>Voorzitter</w:t>
+      </w:r>
+      <w:proofErr w:type="spellEnd"/>
+      <w:r>
+        <w:rPr>
+          <w:rFonts w:ascii="Open Sans" w:eastAsia="Open Sans" w:hAnsi="Open Sans" w:cs="Open Sans"/>
+          <w:color w:val="333333"/>
+          <w:sz w:val="28"/>
+          <w:szCs w:val="28"/>
+          <w:lang w:val="en-US"/>
+        </w:rPr>
+        <w:t xml:space="preserve">:                                                                           </w:t>
+      </w:r>
+      <w:proofErr w:type="spellStart"/>
+      <w:r>
+        <w:rPr>
+          <w:rFonts w:ascii="Open Sans" w:eastAsia="Open Sans" w:hAnsi="Open Sans" w:cs="Open Sans"/>
+          <w:color w:val="333333"/>
+          <w:sz w:val="28"/>
+          <w:szCs w:val="28"/>
+          <w:lang w:val="en-US"/>
+        </w:rPr>
+        <w:t>Notulist</w:t>
+      </w:r>
+      <w:proofErr w:type="spellEnd"/>
+      <w:r>
+        <w:rPr>
+          <w:rFonts w:ascii="Open Sans" w:eastAsia="Open Sans" w:hAnsi="Open Sans" w:cs="Open Sans"/>
+          <w:color w:val="333333"/>
+          <w:sz w:val="28"/>
+          <w:szCs w:val="28"/>
+          <w:lang w:val="en-US"/>
+        </w:rPr>
+        <w:t>:</w:t>
       </w:r>
     </w:p>
     <w:p>
@@ -1489,7 +1810,7 @@
     <w:lsdException w:name="Unresolved Mention" w:semiHidden="1" w:unhideWhenUsed="1"/>
     <w:lsdException w:name="Smart Link" w:semiHidden="1" w:unhideWhenUsed="1"/>
   </w:latentStyles>
-  <w:style w:type="paragraph" w:default="1" w:styleId="Standaard">
+  <w:style w:type="paragraph" w:default="1" w:styleId="Normal">
     <w:name w:val="Normal"/>
     <w:qFormat/>
     <w:rsid w:val="00687116"/>
@@ -1498,13 +1819,13 @@
       <w14:ligatures w14:val="none"/>
     </w:rPr>
   </w:style>
-  <w:style w:type="character" w:default="1" w:styleId="Standaardalinea-lettertype">
+  <w:style w:type="character" w:default="1" w:styleId="DefaultParagraphFont">
     <w:name w:val="Default Paragraph Font"/>
     <w:uiPriority w:val="1"/>
     <w:semiHidden/>
     <w:unhideWhenUsed/>
   </w:style>
-  <w:style w:type="table" w:default="1" w:styleId="Standaardtabel">
+  <w:style w:type="table" w:default="1" w:styleId="TableNormal">
     <w:name w:val="Normal Table"/>
     <w:uiPriority w:val="99"/>
     <w:semiHidden/>
@@ -1519,15 +1840,15 @@
       </w:tblCellMar>
     </w:tblPr>
   </w:style>
-  <w:style w:type="numbering" w:default="1" w:styleId="Geenlijst">
+  <w:style w:type="numbering" w:default="1" w:styleId="NoList">
     <w:name w:val="No List"/>
     <w:uiPriority w:val="99"/>
     <w:semiHidden/>
     <w:unhideWhenUsed/>
   </w:style>
-  <w:style w:type="paragraph" w:styleId="Lijstalinea">
+  <w:style w:type="paragraph" w:styleId="ListParagraph">
     <w:name w:val="List Paragraph"/>
-    <w:basedOn w:val="Standaard"/>
+    <w:basedOn w:val="Normal"/>
     <w:uiPriority w:val="34"/>
     <w:qFormat/>
     <w:rsid w:val="00687116"/>

</xml_diff>